<commit_message>
Add month names to courses_db.py
</commit_message>
<xml_diff>
--- a/static/course_delivery/Acta_Entrega_Ficha_2771132.docx
+++ b/static/course_delivery/Acta_Entrega_Ficha_2771132.docx
@@ -208,7 +208,7 @@
                 <w:rFonts w:asciiTheme="minorHAnsi" w:hAnsiTheme="minorHAnsi" w:cstheme="minorHAnsi"/>
                 <w:bCs/>
               </w:rPr>
-              <w:t>Medellín, 03 de marzo de 2024</w:t>
+              <w:t>Medellín, 03 de Marzo de 2024</w:t>
             </w:r>
           </w:p>
         </w:tc>
@@ -2190,7 +2190,7 @@
                 <w:rFonts w:asciiTheme="minorHAnsi" w:hAnsiTheme="minorHAnsi" w:cstheme="minorHAnsi"/>
                 <w:bCs/>
               </w:rPr>
-              <w:t>DANIEL DAVID BENAVIDES SÁNCHEZ</w:t>
+              <w:t>ADMINISTRADOR</w:t>
             </w:r>
           </w:p>
         </w:tc>

</xml_diff>